<commit_message>
adding mr_wilson attempting to fix Mr_Stone
</commit_message>
<xml_diff>
--- a/36_Mr_Stone/Mr_Stone.docx
+++ b/36_Mr_Stone/Mr_Stone.docx
@@ -4579,7 +4579,7 @@
           <v:shape id="_x0000_i1025" type="#_x0000_t75" style="width:260.25pt;height:151.5pt" o:ole="">
             <v:imagedata r:id="rId7" o:title=""/>
           </v:shape>
-          <o:OLEObject Type="Embed" ProgID="MSDraw" ShapeID="_x0000_i1025" DrawAspect="Content" ObjectID="_1368535145" r:id="rId8"/>
+          <o:OLEObject Type="Embed" ProgID="MSDraw" ShapeID="_x0000_i1025" DrawAspect="Content" ObjectID="_1368597152" r:id="rId8"/>
         </w:object>
       </w:r>
     </w:p>
@@ -4915,7 +4915,14 @@
                 <w:rFonts w:ascii="Arial" w:hAnsi="Arial"/>
                 <w:sz w:val="24"/>
               </w:rPr>
-              <w:t>7.30</w:t>
+              <w:t>7.</w:t>
+            </w:r>
+            <w:r>
+              <w:rPr>
+                <w:rFonts w:ascii="Arial" w:hAnsi="Arial"/>
+                <w:sz w:val="24"/>
+              </w:rPr>
+              <w:t>23</w:t>
             </w:r>
           </w:p>
         </w:tc>
@@ -5026,7 +5033,7 @@
                 <w:rFonts w:ascii="Arial" w:hAnsi="Arial"/>
                 <w:sz w:val="24"/>
               </w:rPr>
-              <w:t>36</w:t>
+              <w:t>42</w:t>
             </w:r>
           </w:p>
         </w:tc>

</xml_diff>